<commit_message>
[feat] user list, product list,
</commit_message>
<xml_diff>
--- a/docx_SE/Final project Self-assessment report (1).docx
+++ b/docx_SE/Final project Self-assessment report (1).docx
@@ -106,10 +106,10 @@
         <w:tblLook w:val="0420" w:firstRow="1" w:lastRow="0" w:firstColumn="0" w:lastColumn="0" w:noHBand="0" w:noVBand="1"/>
       </w:tblPr>
       <w:tblGrid>
-        <w:gridCol w:w="1078"/>
-        <w:gridCol w:w="2212"/>
-        <w:gridCol w:w="1242"/>
-        <w:gridCol w:w="2492"/>
+        <w:gridCol w:w="1280"/>
+        <w:gridCol w:w="2430"/>
+        <w:gridCol w:w="1530"/>
+        <w:gridCol w:w="1784"/>
         <w:gridCol w:w="971"/>
         <w:gridCol w:w="834"/>
         <w:gridCol w:w="800"/>
@@ -121,7 +121,7 @@
         </w:trPr>
         <w:tc>
           <w:tcPr>
-            <w:tcW w:w="1078" w:type="dxa"/>
+            <w:tcW w:w="1280" w:type="dxa"/>
           </w:tcPr>
           <w:p>
             <w:r>
@@ -131,7 +131,7 @@
         </w:tc>
         <w:tc>
           <w:tcPr>
-            <w:tcW w:w="2212" w:type="dxa"/>
+            <w:tcW w:w="2430" w:type="dxa"/>
           </w:tcPr>
           <w:p>
             <w:r>
@@ -141,7 +141,7 @@
         </w:tc>
         <w:tc>
           <w:tcPr>
-            <w:tcW w:w="1242" w:type="dxa"/>
+            <w:tcW w:w="1530" w:type="dxa"/>
           </w:tcPr>
           <w:p>
             <w:r>
@@ -151,7 +151,7 @@
         </w:tc>
         <w:tc>
           <w:tcPr>
-            <w:tcW w:w="2492" w:type="dxa"/>
+            <w:tcW w:w="1784" w:type="dxa"/>
           </w:tcPr>
           <w:p>
             <w:r>
@@ -197,188 +197,53 @@
         </w:trPr>
         <w:tc>
           <w:tcPr>
-            <w:tcW w:w="1078" w:type="dxa"/>
+            <w:tcW w:w="1280" w:type="dxa"/>
           </w:tcPr>
           <w:p>
             <w:r>
-              <w:t>&lt;StudentID1&gt;</w:t>
+              <w:t>20127186</w:t>
             </w:r>
           </w:p>
         </w:tc>
         <w:tc>
           <w:tcPr>
-            <w:tcW w:w="2212" w:type="dxa"/>
+            <w:tcW w:w="2430" w:type="dxa"/>
           </w:tcPr>
           <w:p>
             <w:r>
-              <w:t xml:space="preserve">&lt;Student 1 </w:t>
+              <w:t>Nguyen Hoang Gia Huy</w:t>
             </w:r>
-            <w:proofErr w:type="spellStart"/>
+          </w:p>
+        </w:tc>
+        <w:tc>
+          <w:tcPr>
+            <w:tcW w:w="1530" w:type="dxa"/>
+          </w:tcPr>
+          <w:p>
             <w:r>
-              <w:t>fullname</w:t>
+              <w:t>giahuyday</w:t>
             </w:r>
-            <w:proofErr w:type="spellEnd"/>
+          </w:p>
+        </w:tc>
+        <w:tc>
+          <w:tcPr>
+            <w:tcW w:w="1784" w:type="dxa"/>
+          </w:tcPr>
+          <w:p>
             <w:r>
-              <w:t>&gt;</w:t>
+              <w:t>All of done tasks</w:t>
             </w:r>
           </w:p>
         </w:tc>
         <w:tc>
           <w:tcPr>
-            <w:tcW w:w="1242" w:type="dxa"/>
-          </w:tcPr>
-          <w:p/>
-        </w:tc>
-        <w:tc>
-          <w:tcPr>
-            <w:tcW w:w="2492" w:type="dxa"/>
+            <w:tcW w:w="971" w:type="dxa"/>
           </w:tcPr>
           <w:p>
             <w:r>
-              <w:t>&lt;List of tasks done by student 1&gt;</w:t>
+              <w:t>100%</w:t>
             </w:r>
           </w:p>
-        </w:tc>
-        <w:tc>
-          <w:tcPr>
-            <w:tcW w:w="971" w:type="dxa"/>
-          </w:tcPr>
-          <w:p/>
-        </w:tc>
-        <w:tc>
-          <w:tcPr>
-            <w:tcW w:w="834" w:type="dxa"/>
-          </w:tcPr>
-          <w:p/>
-        </w:tc>
-        <w:tc>
-          <w:tcPr>
-            <w:tcW w:w="800" w:type="dxa"/>
-          </w:tcPr>
-          <w:p/>
-        </w:tc>
-      </w:tr>
-      <w:tr>
-        <w:trPr>
-          <w:trHeight w:val="585"/>
-        </w:trPr>
-        <w:tc>
-          <w:tcPr>
-            <w:tcW w:w="1078" w:type="dxa"/>
-          </w:tcPr>
-          <w:p>
-            <w:r>
-              <w:t>&lt;StudentID2&gt;</w:t>
-            </w:r>
-          </w:p>
-        </w:tc>
-        <w:tc>
-          <w:tcPr>
-            <w:tcW w:w="2212" w:type="dxa"/>
-          </w:tcPr>
-          <w:p>
-            <w:r>
-              <w:t xml:space="preserve">&lt;Student 2 </w:t>
-            </w:r>
-            <w:proofErr w:type="spellStart"/>
-            <w:r>
-              <w:t>fullname</w:t>
-            </w:r>
-            <w:proofErr w:type="spellEnd"/>
-            <w:r>
-              <w:t>&gt;</w:t>
-            </w:r>
-          </w:p>
-        </w:tc>
-        <w:tc>
-          <w:tcPr>
-            <w:tcW w:w="1242" w:type="dxa"/>
-          </w:tcPr>
-          <w:p/>
-        </w:tc>
-        <w:tc>
-          <w:tcPr>
-            <w:tcW w:w="2492" w:type="dxa"/>
-          </w:tcPr>
-          <w:p>
-            <w:r>
-              <w:t>&lt;List of tasks done by student 2&gt;</w:t>
-            </w:r>
-          </w:p>
-        </w:tc>
-        <w:tc>
-          <w:tcPr>
-            <w:tcW w:w="971" w:type="dxa"/>
-          </w:tcPr>
-          <w:p/>
-        </w:tc>
-        <w:tc>
-          <w:tcPr>
-            <w:tcW w:w="834" w:type="dxa"/>
-          </w:tcPr>
-          <w:p/>
-        </w:tc>
-        <w:tc>
-          <w:tcPr>
-            <w:tcW w:w="800" w:type="dxa"/>
-          </w:tcPr>
-          <w:p/>
-        </w:tc>
-      </w:tr>
-      <w:tr>
-        <w:trPr>
-          <w:cnfStyle w:val="000000100000" w:firstRow="0" w:lastRow="0" w:firstColumn="0" w:lastColumn="0" w:oddVBand="0" w:evenVBand="0" w:oddHBand="1" w:evenHBand="0" w:firstRowFirstColumn="0" w:firstRowLastColumn="0" w:lastRowFirstColumn="0" w:lastRowLastColumn="0"/>
-          <w:trHeight w:val="600"/>
-        </w:trPr>
-        <w:tc>
-          <w:tcPr>
-            <w:tcW w:w="1078" w:type="dxa"/>
-          </w:tcPr>
-          <w:p>
-            <w:r>
-              <w:t>&lt;StudentID3&gt;</w:t>
-            </w:r>
-          </w:p>
-        </w:tc>
-        <w:tc>
-          <w:tcPr>
-            <w:tcW w:w="2212" w:type="dxa"/>
-          </w:tcPr>
-          <w:p>
-            <w:r>
-              <w:t xml:space="preserve">&lt;Student 3 </w:t>
-            </w:r>
-            <w:proofErr w:type="spellStart"/>
-            <w:r>
-              <w:t>fullname</w:t>
-            </w:r>
-            <w:proofErr w:type="spellEnd"/>
-            <w:r>
-              <w:t>&gt;</w:t>
-            </w:r>
-          </w:p>
-        </w:tc>
-        <w:tc>
-          <w:tcPr>
-            <w:tcW w:w="1242" w:type="dxa"/>
-          </w:tcPr>
-          <w:p/>
-        </w:tc>
-        <w:tc>
-          <w:tcPr>
-            <w:tcW w:w="2492" w:type="dxa"/>
-          </w:tcPr>
-          <w:p>
-            <w:r>
-              <w:t>&lt;List of tasks done by student 3&gt;</w:t>
-            </w:r>
-          </w:p>
-        </w:tc>
-        <w:tc>
-          <w:tcPr>
-            <w:tcW w:w="971" w:type="dxa"/>
-          </w:tcPr>
-          <w:p/>
         </w:tc>
         <w:tc>
           <w:tcPr>
@@ -2462,18 +2327,8 @@
                 <w:sz w:val="20"/>
                 <w:szCs w:val="20"/>
               </w:rPr>
-              <w:t xml:space="preserve">Development progress is record in </w:t>
+              <w:t>Development progress is record in Github</w:t>
             </w:r>
-            <w:proofErr w:type="spellStart"/>
-            <w:r>
-              <w:rPr>
-                <w:rFonts w:ascii="Arial" w:eastAsia="Arial" w:hAnsi="Arial" w:cs="Arial"/>
-                <w:sz w:val="20"/>
-                <w:szCs w:val="20"/>
-              </w:rPr>
-              <w:t>Github</w:t>
-            </w:r>
-            <w:proofErr w:type="spellEnd"/>
           </w:p>
         </w:tc>
         <w:tc>
@@ -3386,25 +3241,7 @@
                 <w:sz w:val="20"/>
                 <w:szCs w:val="20"/>
               </w:rPr>
-              <w:t xml:space="preserve">Combination of </w:t>
-            </w:r>
-            <w:proofErr w:type="spellStart"/>
-            <w:r>
-              <w:rPr>
-                <w:rFonts w:ascii="Arial" w:eastAsia="Arial" w:hAnsi="Arial" w:cs="Arial"/>
-                <w:sz w:val="20"/>
-                <w:szCs w:val="20"/>
-              </w:rPr>
-              <w:t>theses</w:t>
-            </w:r>
-            <w:proofErr w:type="spellEnd"/>
-            <w:r>
-              <w:rPr>
-                <w:rFonts w:ascii="Arial" w:eastAsia="Arial" w:hAnsi="Arial" w:cs="Arial"/>
-                <w:sz w:val="20"/>
-                <w:szCs w:val="20"/>
-              </w:rPr>
-              <w:t xml:space="preserve"> below criteria</w:t>
+              <w:t>Combination of theses below criteria</w:t>
             </w:r>
           </w:p>
         </w:tc>
@@ -4706,7 +4543,7 @@
                 <w:sz w:val="20"/>
                 <w:szCs w:val="20"/>
               </w:rPr>
-              <w:t>-0.25</w:t>
+              <w:t>0.25</w:t>
             </w:r>
           </w:p>
         </w:tc>
@@ -4908,7 +4745,7 @@
                 <w:sz w:val="20"/>
                 <w:szCs w:val="20"/>
               </w:rPr>
-              <w:t>-0.25</w:t>
+              <w:t>0.25</w:t>
             </w:r>
           </w:p>
         </w:tc>
@@ -5104,6 +4941,14 @@
                 <w:szCs w:val="20"/>
               </w:rPr>
             </w:pPr>
+            <w:r>
+              <w:rPr>
+                <w:rFonts w:ascii="Arial" w:eastAsia="Arial" w:hAnsi="Arial" w:cs="Arial"/>
+                <w:sz w:val="20"/>
+                <w:szCs w:val="20"/>
+              </w:rPr>
+              <w:t>0.25</w:t>
+            </w:r>
           </w:p>
         </w:tc>
         <w:tc>
@@ -7287,6 +7132,14 @@
                 <w:szCs w:val="20"/>
               </w:rPr>
             </w:pPr>
+            <w:r>
+              <w:rPr>
+                <w:rFonts w:ascii="Arial" w:eastAsia="Arial" w:hAnsi="Arial" w:cs="Arial"/>
+                <w:sz w:val="20"/>
+                <w:szCs w:val="20"/>
+              </w:rPr>
+              <w:t>0.25</w:t>
+            </w:r>
           </w:p>
         </w:tc>
         <w:tc>
@@ -7869,6 +7722,14 @@
                 <w:szCs w:val="20"/>
               </w:rPr>
             </w:pPr>
+            <w:r>
+              <w:rPr>
+                <w:rFonts w:ascii="Arial" w:eastAsia="Arial" w:hAnsi="Arial" w:cs="Arial"/>
+                <w:sz w:val="20"/>
+                <w:szCs w:val="20"/>
+              </w:rPr>
+              <w:t>0.25</w:t>
+            </w:r>
           </w:p>
         </w:tc>
         <w:tc>
@@ -8059,6 +7920,14 @@
                 <w:szCs w:val="20"/>
               </w:rPr>
             </w:pPr>
+            <w:r>
+              <w:rPr>
+                <w:rFonts w:ascii="Arial" w:eastAsia="Arial" w:hAnsi="Arial" w:cs="Arial"/>
+                <w:sz w:val="20"/>
+                <w:szCs w:val="20"/>
+              </w:rPr>
+              <w:t>0.25</w:t>
+            </w:r>
           </w:p>
         </w:tc>
         <w:tc>
@@ -8631,6 +8500,14 @@
                 <w:szCs w:val="20"/>
               </w:rPr>
             </w:pPr>
+            <w:r>
+              <w:rPr>
+                <w:rFonts w:ascii="Arial" w:eastAsia="Arial" w:hAnsi="Arial" w:cs="Arial"/>
+                <w:sz w:val="20"/>
+                <w:szCs w:val="20"/>
+              </w:rPr>
+              <w:t>0.25</w:t>
+            </w:r>
           </w:p>
         </w:tc>
         <w:tc>
@@ -8825,6 +8702,14 @@
                 <w:szCs w:val="20"/>
               </w:rPr>
             </w:pPr>
+            <w:r>
+              <w:rPr>
+                <w:rFonts w:ascii="Arial" w:eastAsia="Arial" w:hAnsi="Arial" w:cs="Arial"/>
+                <w:sz w:val="20"/>
+                <w:szCs w:val="20"/>
+              </w:rPr>
+              <w:t>0.25</w:t>
+            </w:r>
           </w:p>
         </w:tc>
         <w:tc>
@@ -9596,6 +9481,14 @@
                 <w:szCs w:val="20"/>
               </w:rPr>
             </w:pPr>
+            <w:r>
+              <w:rPr>
+                <w:rFonts w:ascii="Arial" w:eastAsia="Arial" w:hAnsi="Arial" w:cs="Arial"/>
+                <w:sz w:val="20"/>
+                <w:szCs w:val="20"/>
+              </w:rPr>
+              <w:t>0.25</w:t>
+            </w:r>
           </w:p>
         </w:tc>
         <w:tc>
@@ -9790,6 +9683,14 @@
                 <w:szCs w:val="20"/>
               </w:rPr>
             </w:pPr>
+            <w:r>
+              <w:rPr>
+                <w:rFonts w:ascii="Arial" w:eastAsia="Arial" w:hAnsi="Arial" w:cs="Arial"/>
+                <w:sz w:val="20"/>
+                <w:szCs w:val="20"/>
+              </w:rPr>
+              <w:t>0.25</w:t>
+            </w:r>
           </w:p>
         </w:tc>
         <w:tc>
@@ -10754,6 +10655,14 @@
                 <w:szCs w:val="20"/>
               </w:rPr>
             </w:pPr>
+            <w:r>
+              <w:rPr>
+                <w:rFonts w:ascii="Arial" w:eastAsia="Arial" w:hAnsi="Arial" w:cs="Arial"/>
+                <w:sz w:val="20"/>
+                <w:szCs w:val="20"/>
+              </w:rPr>
+              <w:t>0.25</w:t>
+            </w:r>
           </w:p>
         </w:tc>
         <w:tc>
@@ -11534,6 +11443,14 @@
                 <w:szCs w:val="20"/>
               </w:rPr>
             </w:pPr>
+            <w:r>
+              <w:rPr>
+                <w:rFonts w:ascii="Arial" w:eastAsia="Arial" w:hAnsi="Arial" w:cs="Arial"/>
+                <w:sz w:val="20"/>
+                <w:szCs w:val="20"/>
+              </w:rPr>
+              <w:t>0.25</w:t>
+            </w:r>
           </w:p>
         </w:tc>
         <w:tc>
@@ -11724,6 +11641,14 @@
                 <w:szCs w:val="20"/>
               </w:rPr>
             </w:pPr>
+            <w:r>
+              <w:rPr>
+                <w:rFonts w:ascii="Arial" w:eastAsia="Arial" w:hAnsi="Arial" w:cs="Arial"/>
+                <w:sz w:val="20"/>
+                <w:szCs w:val="20"/>
+              </w:rPr>
+              <w:t>0.25</w:t>
+            </w:r>
           </w:p>
         </w:tc>
         <w:tc>
@@ -11914,6 +11839,14 @@
                 <w:szCs w:val="20"/>
               </w:rPr>
             </w:pPr>
+            <w:r>
+              <w:rPr>
+                <w:rFonts w:ascii="Arial" w:eastAsia="Arial" w:hAnsi="Arial" w:cs="Arial"/>
+                <w:sz w:val="20"/>
+                <w:szCs w:val="20"/>
+              </w:rPr>
+              <w:t>0.25</w:t>
+            </w:r>
           </w:p>
         </w:tc>
         <w:tc>
@@ -13718,25 +13651,7 @@
                 <w:sz w:val="20"/>
                 <w:szCs w:val="20"/>
               </w:rPr>
-              <w:t xml:space="preserve">On stock, </w:t>
-            </w:r>
-            <w:proofErr w:type="gramStart"/>
-            <w:r>
-              <w:rPr>
-                <w:rFonts w:ascii="Arial" w:eastAsia="Arial" w:hAnsi="Arial" w:cs="Arial"/>
-                <w:sz w:val="20"/>
-                <w:szCs w:val="20"/>
-              </w:rPr>
-              <w:t>Out</w:t>
-            </w:r>
-            <w:proofErr w:type="gramEnd"/>
-            <w:r>
-              <w:rPr>
-                <w:rFonts w:ascii="Arial" w:eastAsia="Arial" w:hAnsi="Arial" w:cs="Arial"/>
-                <w:sz w:val="20"/>
-                <w:szCs w:val="20"/>
-              </w:rPr>
-              <w:t xml:space="preserve"> of stock, suspend, ...</w:t>
+              <w:t>On stock, Out of stock, suspend, ...</w:t>
             </w:r>
           </w:p>
         </w:tc>
@@ -14710,25 +14625,7 @@
                 <w:sz w:val="20"/>
                 <w:szCs w:val="20"/>
               </w:rPr>
-              <w:t xml:space="preserve">On stock, </w:t>
-            </w:r>
-            <w:proofErr w:type="gramStart"/>
-            <w:r>
-              <w:rPr>
-                <w:rFonts w:ascii="Arial" w:eastAsia="Arial" w:hAnsi="Arial" w:cs="Arial"/>
-                <w:sz w:val="20"/>
-                <w:szCs w:val="20"/>
-              </w:rPr>
-              <w:t>Out</w:t>
-            </w:r>
-            <w:proofErr w:type="gramEnd"/>
-            <w:r>
-              <w:rPr>
-                <w:rFonts w:ascii="Arial" w:eastAsia="Arial" w:hAnsi="Arial" w:cs="Arial"/>
-                <w:sz w:val="20"/>
-                <w:szCs w:val="20"/>
-              </w:rPr>
-              <w:t xml:space="preserve"> of stock, suspend, ...</w:t>
+              <w:t>On stock, Out of stock, suspend, ...</w:t>
             </w:r>
           </w:p>
         </w:tc>
@@ -16838,25 +16735,7 @@
                 <w:sz w:val="20"/>
                 <w:szCs w:val="20"/>
               </w:rPr>
-              <w:t xml:space="preserve">Integrate sandbox system of Momo, </w:t>
-            </w:r>
-            <w:proofErr w:type="spellStart"/>
-            <w:r>
-              <w:rPr>
-                <w:rFonts w:ascii="Arial" w:eastAsia="Arial" w:hAnsi="Arial" w:cs="Arial"/>
-                <w:sz w:val="20"/>
-                <w:szCs w:val="20"/>
-              </w:rPr>
-              <w:t>VNPay</w:t>
-            </w:r>
-            <w:proofErr w:type="spellEnd"/>
-            <w:r>
-              <w:rPr>
-                <w:rFonts w:ascii="Arial" w:eastAsia="Arial" w:hAnsi="Arial" w:cs="Arial"/>
-                <w:sz w:val="20"/>
-                <w:szCs w:val="20"/>
-              </w:rPr>
-              <w:t>, PayPal, …</w:t>
+              <w:t>Integrate sandbox system of Momo, VNPay, PayPal, …</w:t>
             </w:r>
           </w:p>
         </w:tc>
@@ -17054,25 +16933,7 @@
                 <w:sz w:val="20"/>
                 <w:szCs w:val="20"/>
               </w:rPr>
-              <w:t xml:space="preserve">Elasticsearch, </w:t>
-            </w:r>
-            <w:proofErr w:type="spellStart"/>
-            <w:r>
-              <w:rPr>
-                <w:rFonts w:ascii="Arial" w:eastAsia="Arial" w:hAnsi="Arial" w:cs="Arial"/>
-                <w:sz w:val="20"/>
-                <w:szCs w:val="20"/>
-              </w:rPr>
-              <w:t>Angolia</w:t>
-            </w:r>
-            <w:proofErr w:type="spellEnd"/>
-            <w:r>
-              <w:rPr>
-                <w:rFonts w:ascii="Arial" w:eastAsia="Arial" w:hAnsi="Arial" w:cs="Arial"/>
-                <w:sz w:val="20"/>
-                <w:szCs w:val="20"/>
-              </w:rPr>
-              <w:t>, …</w:t>
+              <w:t>Elasticsearch, Angolia, …</w:t>
             </w:r>
           </w:p>
         </w:tc>
@@ -17270,18 +17131,8 @@
                 <w:sz w:val="20"/>
                 <w:szCs w:val="20"/>
               </w:rPr>
-              <w:t xml:space="preserve">Redis, </w:t>
+              <w:t>Redis, Memcache</w:t>
             </w:r>
-            <w:proofErr w:type="spellStart"/>
-            <w:r>
-              <w:rPr>
-                <w:rFonts w:ascii="Arial" w:eastAsia="Arial" w:hAnsi="Arial" w:cs="Arial"/>
-                <w:sz w:val="20"/>
-                <w:szCs w:val="20"/>
-              </w:rPr>
-              <w:t>Memcache</w:t>
-            </w:r>
-            <w:proofErr w:type="spellEnd"/>
           </w:p>
         </w:tc>
       </w:tr>
@@ -17495,7 +17346,6 @@
                 <w:sz w:val="20"/>
                 <w:szCs w:val="20"/>
               </w:rPr>
-              <w:lastRenderedPageBreak/>
               <w:t>Microsoft Clarity</w:t>
             </w:r>
           </w:p>
@@ -17749,23 +17599,13 @@
                 <w:szCs w:val="20"/>
               </w:rPr>
             </w:pPr>
-            <w:proofErr w:type="spellStart"/>
             <w:r>
               <w:rPr>
                 <w:rFonts w:ascii="Arial" w:eastAsia="Arial" w:hAnsi="Arial" w:cs="Arial"/>
                 <w:sz w:val="20"/>
                 <w:szCs w:val="20"/>
               </w:rPr>
-              <w:t>Dockerize</w:t>
-            </w:r>
-            <w:proofErr w:type="spellEnd"/>
-            <w:r>
-              <w:rPr>
-                <w:rFonts w:ascii="Arial" w:eastAsia="Arial" w:hAnsi="Arial" w:cs="Arial"/>
-                <w:sz w:val="20"/>
-                <w:szCs w:val="20"/>
-              </w:rPr>
-              <w:t xml:space="preserve"> your project</w:t>
+              <w:t>Dockerize your project</w:t>
             </w:r>
           </w:p>
         </w:tc>
@@ -18291,21 +18131,7 @@
         <w:rPr>
           <w:i/>
         </w:rPr>
-        <w:t xml:space="preserve">Screenshot contribution graph of your team in </w:t>
-      </w:r>
-      <w:proofErr w:type="spellStart"/>
-      <w:r>
-        <w:rPr>
-          <w:i/>
-        </w:rPr>
-        <w:t>Github</w:t>
-      </w:r>
-      <w:proofErr w:type="spellEnd"/>
-      <w:r>
-        <w:rPr>
-          <w:i/>
-        </w:rPr>
-        <w:t xml:space="preserve"> </w:t>
+        <w:t xml:space="preserve">Screenshot contribution graph of your team in Github </w:t>
       </w:r>
     </w:p>
     <w:p>
@@ -18378,16 +18204,8 @@
         <w:rPr>
           <w:i/>
         </w:rPr>
-        <w:t xml:space="preserve">Screenshot commits of your </w:t>
+        <w:t>Screenshot commits of your project</w:t>
       </w:r>
-      <w:proofErr w:type="gramStart"/>
-      <w:r>
-        <w:rPr>
-          <w:i/>
-        </w:rPr>
-        <w:t>project</w:t>
-      </w:r>
-      <w:proofErr w:type="gramEnd"/>
     </w:p>
     <w:p>
       <w:r>

</xml_diff>

<commit_message>
[feat] update user password, search
</commit_message>
<xml_diff>
--- a/docx_SE/Final project Self-assessment report (1).docx
+++ b/docx_SE/Final project Self-assessment report (1).docx
@@ -9098,6 +9098,14 @@
                 <w:szCs w:val="20"/>
               </w:rPr>
             </w:pPr>
+            <w:r>
+              <w:rPr>
+                <w:rFonts w:ascii="Arial" w:eastAsia="Arial" w:hAnsi="Arial" w:cs="Arial"/>
+                <w:sz w:val="20"/>
+                <w:szCs w:val="20"/>
+              </w:rPr>
+              <w:t>0.25</w:t>
+            </w:r>
           </w:p>
         </w:tc>
         <w:tc>
@@ -18478,7 +18486,7 @@
             </wp:anchor>
           </w:drawing>
         </mc:Choice>
-        <mc:Fallback xmlns:dgm="http://schemas.openxmlformats.org/drawingml/2006/diagram" xmlns:lc="http://schemas.openxmlformats.org/drawingml/2006/lockedCanvas" xmlns:c="http://schemas.openxmlformats.org/drawingml/2006/chart" xmlns:pic="http://schemas.openxmlformats.org/drawingml/2006/picture" xmlns:a="http://schemas.openxmlformats.org/drawingml/2006/main" xmlns:sl="http://schemas.openxmlformats.org/schemaLibrary/2006/main">
+        <mc:Fallback xmlns:sl="http://schemas.openxmlformats.org/schemaLibrary/2006/main" xmlns:a="http://schemas.openxmlformats.org/drawingml/2006/main" xmlns:pic="http://schemas.openxmlformats.org/drawingml/2006/picture" xmlns:c="http://schemas.openxmlformats.org/drawingml/2006/chart" xmlns:lc="http://schemas.openxmlformats.org/drawingml/2006/lockedCanvas" xmlns:dgm="http://schemas.openxmlformats.org/drawingml/2006/diagram">
           <w:drawing>
             <wp:anchor allowOverlap="1" behindDoc="0" distB="0" distT="0" distL="114300" distR="114300" hidden="0" layoutInCell="1" locked="0" relativeHeight="0" simplePos="0">
               <wp:simplePos x="0" y="0"/>

</xml_diff>

<commit_message>
[feat] sorted product paging, order list, auth change password fix, refactor layout
</commit_message>
<xml_diff>
--- a/docx_SE/Final project Self-assessment report (1).docx
+++ b/docx_SE/Final project Self-assessment report (1).docx
@@ -220,9 +220,11 @@
             <w:tcW w:w="1530" w:type="dxa"/>
           </w:tcPr>
           <w:p>
+            <w:proofErr w:type="spellStart"/>
             <w:r>
               <w:t>giahuyday</w:t>
             </w:r>
+            <w:proofErr w:type="spellEnd"/>
           </w:p>
         </w:tc>
         <w:tc>
@@ -230,8 +232,13 @@
             <w:tcW w:w="1784" w:type="dxa"/>
           </w:tcPr>
           <w:p>
-            <w:r>
-              <w:t>All of done tasks</w:t>
+            <w:proofErr w:type="gramStart"/>
+            <w:r>
+              <w:t>All of</w:t>
+            </w:r>
+            <w:proofErr w:type="gramEnd"/>
+            <w:r>
+              <w:t xml:space="preserve"> done tasks</w:t>
             </w:r>
           </w:p>
         </w:tc>
@@ -2006,6 +2013,14 @@
                 <w:szCs w:val="20"/>
               </w:rPr>
             </w:pPr>
+            <w:r>
+              <w:rPr>
+                <w:rFonts w:ascii="Arial" w:eastAsia="Arial" w:hAnsi="Arial" w:cs="Arial"/>
+                <w:sz w:val="20"/>
+                <w:szCs w:val="20"/>
+              </w:rPr>
+              <w:t>5</w:t>
+            </w:r>
           </w:p>
         </w:tc>
         <w:tc>
@@ -2327,8 +2342,18 @@
                 <w:sz w:val="20"/>
                 <w:szCs w:val="20"/>
               </w:rPr>
-              <w:t>Development progress is record in Github</w:t>
-            </w:r>
+              <w:t xml:space="preserve">Development progress is record in </w:t>
+            </w:r>
+            <w:proofErr w:type="spellStart"/>
+            <w:r>
+              <w:rPr>
+                <w:rFonts w:ascii="Arial" w:eastAsia="Arial" w:hAnsi="Arial" w:cs="Arial"/>
+                <w:sz w:val="20"/>
+                <w:szCs w:val="20"/>
+              </w:rPr>
+              <w:t>Github</w:t>
+            </w:r>
+            <w:proofErr w:type="spellEnd"/>
           </w:p>
         </w:tc>
         <w:tc>
@@ -3241,7 +3266,25 @@
                 <w:sz w:val="20"/>
                 <w:szCs w:val="20"/>
               </w:rPr>
-              <w:t>Combination of theses below criteria</w:t>
+              <w:t xml:space="preserve">Combination of </w:t>
+            </w:r>
+            <w:proofErr w:type="spellStart"/>
+            <w:r>
+              <w:rPr>
+                <w:rFonts w:ascii="Arial" w:eastAsia="Arial" w:hAnsi="Arial" w:cs="Arial"/>
+                <w:sz w:val="20"/>
+                <w:szCs w:val="20"/>
+              </w:rPr>
+              <w:t>theses</w:t>
+            </w:r>
+            <w:proofErr w:type="spellEnd"/>
+            <w:r>
+              <w:rPr>
+                <w:rFonts w:ascii="Arial" w:eastAsia="Arial" w:hAnsi="Arial" w:cs="Arial"/>
+                <w:sz w:val="20"/>
+                <w:szCs w:val="20"/>
+              </w:rPr>
+              <w:t xml:space="preserve"> below criteria</w:t>
             </w:r>
           </w:p>
         </w:tc>
@@ -3777,6 +3820,14 @@
                 <w:szCs w:val="20"/>
               </w:rPr>
             </w:pPr>
+            <w:r>
+              <w:rPr>
+                <w:rFonts w:ascii="Arial" w:eastAsia="Arial" w:hAnsi="Arial" w:cs="Arial"/>
+                <w:sz w:val="20"/>
+                <w:szCs w:val="20"/>
+              </w:rPr>
+              <w:t>0.25</w:t>
+            </w:r>
           </w:p>
         </w:tc>
         <w:tc>
@@ -3967,6 +4018,14 @@
                 <w:szCs w:val="20"/>
               </w:rPr>
             </w:pPr>
+            <w:r>
+              <w:rPr>
+                <w:rFonts w:ascii="Arial" w:eastAsia="Arial" w:hAnsi="Arial" w:cs="Arial"/>
+                <w:sz w:val="20"/>
+                <w:szCs w:val="20"/>
+              </w:rPr>
+              <w:t>0.25</w:t>
+            </w:r>
           </w:p>
         </w:tc>
         <w:tc>
@@ -8960,6 +9019,68 @@
                 <w:szCs w:val="20"/>
               </w:rPr>
             </w:pPr>
+            <w:r>
+              <w:rPr>
+                <w:rFonts w:ascii="Arial" w:eastAsia="Arial" w:hAnsi="Arial" w:cs="Arial"/>
+                <w:sz w:val="20"/>
+                <w:szCs w:val="20"/>
+              </w:rPr>
+              <w:t xml:space="preserve">Em </w:t>
+            </w:r>
+            <w:proofErr w:type="spellStart"/>
+            <w:r>
+              <w:rPr>
+                <w:rFonts w:ascii="Arial" w:eastAsia="Arial" w:hAnsi="Arial" w:cs="Arial"/>
+                <w:sz w:val="20"/>
+                <w:szCs w:val="20"/>
+              </w:rPr>
+              <w:t>sẽ</w:t>
+            </w:r>
+            <w:proofErr w:type="spellEnd"/>
+            <w:r>
+              <w:rPr>
+                <w:rFonts w:ascii="Arial" w:eastAsia="Arial" w:hAnsi="Arial" w:cs="Arial"/>
+                <w:sz w:val="20"/>
+                <w:szCs w:val="20"/>
+              </w:rPr>
+              <w:t xml:space="preserve"> </w:t>
+            </w:r>
+            <w:proofErr w:type="spellStart"/>
+            <w:r>
+              <w:rPr>
+                <w:rFonts w:ascii="Arial" w:eastAsia="Arial" w:hAnsi="Arial" w:cs="Arial"/>
+                <w:sz w:val="20"/>
+                <w:szCs w:val="20"/>
+              </w:rPr>
+              <w:t>bổ</w:t>
+            </w:r>
+            <w:proofErr w:type="spellEnd"/>
+            <w:r>
+              <w:rPr>
+                <w:rFonts w:ascii="Arial" w:eastAsia="Arial" w:hAnsi="Arial" w:cs="Arial"/>
+                <w:sz w:val="20"/>
+                <w:szCs w:val="20"/>
+              </w:rPr>
+              <w:t xml:space="preserve"> sung </w:t>
+            </w:r>
+            <w:proofErr w:type="spellStart"/>
+            <w:r>
+              <w:rPr>
+                <w:rFonts w:ascii="Arial" w:eastAsia="Arial" w:hAnsi="Arial" w:cs="Arial"/>
+                <w:sz w:val="20"/>
+                <w:szCs w:val="20"/>
+              </w:rPr>
+              <w:t>sau</w:t>
+            </w:r>
+            <w:proofErr w:type="spellEnd"/>
+            <w:r>
+              <w:rPr>
+                <w:rFonts w:ascii="Arial" w:eastAsia="Arial" w:hAnsi="Arial" w:cs="Arial"/>
+                <w:sz w:val="20"/>
+                <w:szCs w:val="20"/>
+              </w:rPr>
+              <w:t xml:space="preserve"> ạ</w:t>
+            </w:r>
           </w:p>
         </w:tc>
       </w:tr>
@@ -9893,6 +10014,14 @@
                 <w:szCs w:val="20"/>
               </w:rPr>
             </w:pPr>
+            <w:r>
+              <w:rPr>
+                <w:rFonts w:ascii="Arial" w:eastAsia="Arial" w:hAnsi="Arial" w:cs="Arial"/>
+                <w:sz w:val="20"/>
+                <w:szCs w:val="20"/>
+              </w:rPr>
+              <w:t>0.25</w:t>
+            </w:r>
           </w:p>
         </w:tc>
         <w:tc>
@@ -9949,6 +10078,251 @@
                 <w:szCs w:val="20"/>
               </w:rPr>
             </w:pPr>
+            <w:proofErr w:type="spellStart"/>
+            <w:r>
+              <w:rPr>
+                <w:rFonts w:ascii="Arial" w:eastAsia="Arial" w:hAnsi="Arial" w:cs="Arial"/>
+                <w:sz w:val="20"/>
+                <w:szCs w:val="20"/>
+              </w:rPr>
+              <w:t>Hiện</w:t>
+            </w:r>
+            <w:proofErr w:type="spellEnd"/>
+            <w:r>
+              <w:rPr>
+                <w:rFonts w:ascii="Arial" w:eastAsia="Arial" w:hAnsi="Arial" w:cs="Arial"/>
+                <w:sz w:val="20"/>
+                <w:szCs w:val="20"/>
+              </w:rPr>
+              <w:t xml:space="preserve"> </w:t>
+            </w:r>
+            <w:proofErr w:type="spellStart"/>
+            <w:r>
+              <w:rPr>
+                <w:rFonts w:ascii="Arial" w:eastAsia="Arial" w:hAnsi="Arial" w:cs="Arial"/>
+                <w:sz w:val="20"/>
+                <w:szCs w:val="20"/>
+              </w:rPr>
+              <w:t>em</w:t>
+            </w:r>
+            <w:proofErr w:type="spellEnd"/>
+            <w:r>
+              <w:rPr>
+                <w:rFonts w:ascii="Arial" w:eastAsia="Arial" w:hAnsi="Arial" w:cs="Arial"/>
+                <w:sz w:val="20"/>
+                <w:szCs w:val="20"/>
+              </w:rPr>
+              <w:t xml:space="preserve"> </w:t>
+            </w:r>
+            <w:proofErr w:type="spellStart"/>
+            <w:r>
+              <w:rPr>
+                <w:rFonts w:ascii="Arial" w:eastAsia="Arial" w:hAnsi="Arial" w:cs="Arial"/>
+                <w:sz w:val="20"/>
+                <w:szCs w:val="20"/>
+              </w:rPr>
+              <w:t>chỉ</w:t>
+            </w:r>
+            <w:proofErr w:type="spellEnd"/>
+            <w:r>
+              <w:rPr>
+                <w:rFonts w:ascii="Arial" w:eastAsia="Arial" w:hAnsi="Arial" w:cs="Arial"/>
+                <w:sz w:val="20"/>
+                <w:szCs w:val="20"/>
+              </w:rPr>
+              <w:t xml:space="preserve"> </w:t>
+            </w:r>
+            <w:proofErr w:type="spellStart"/>
+            <w:r>
+              <w:rPr>
+                <w:rFonts w:ascii="Arial" w:eastAsia="Arial" w:hAnsi="Arial" w:cs="Arial"/>
+                <w:sz w:val="20"/>
+                <w:szCs w:val="20"/>
+              </w:rPr>
+              <w:t>làm</w:t>
+            </w:r>
+            <w:proofErr w:type="spellEnd"/>
+            <w:r>
+              <w:rPr>
+                <w:rFonts w:ascii="Arial" w:eastAsia="Arial" w:hAnsi="Arial" w:cs="Arial"/>
+                <w:sz w:val="20"/>
+                <w:szCs w:val="20"/>
+              </w:rPr>
+              <w:t xml:space="preserve"> cash </w:t>
+            </w:r>
+            <w:proofErr w:type="spellStart"/>
+            <w:r>
+              <w:rPr>
+                <w:rFonts w:ascii="Arial" w:eastAsia="Arial" w:hAnsi="Arial" w:cs="Arial"/>
+                <w:sz w:val="20"/>
+                <w:szCs w:val="20"/>
+              </w:rPr>
+              <w:t>và</w:t>
+            </w:r>
+            <w:proofErr w:type="spellEnd"/>
+            <w:r>
+              <w:rPr>
+                <w:rFonts w:ascii="Arial" w:eastAsia="Arial" w:hAnsi="Arial" w:cs="Arial"/>
+                <w:sz w:val="20"/>
+                <w:szCs w:val="20"/>
+              </w:rPr>
+              <w:t xml:space="preserve"> </w:t>
+            </w:r>
+            <w:proofErr w:type="spellStart"/>
+            <w:r>
+              <w:rPr>
+                <w:rFonts w:ascii="Arial" w:eastAsia="Arial" w:hAnsi="Arial" w:cs="Arial"/>
+                <w:sz w:val="20"/>
+                <w:szCs w:val="20"/>
+              </w:rPr>
+              <w:t>không</w:t>
+            </w:r>
+            <w:proofErr w:type="spellEnd"/>
+            <w:r>
+              <w:rPr>
+                <w:rFonts w:ascii="Arial" w:eastAsia="Arial" w:hAnsi="Arial" w:cs="Arial"/>
+                <w:sz w:val="20"/>
+                <w:szCs w:val="20"/>
+              </w:rPr>
+              <w:t xml:space="preserve"> </w:t>
+            </w:r>
+            <w:proofErr w:type="spellStart"/>
+            <w:r>
+              <w:rPr>
+                <w:rFonts w:ascii="Arial" w:eastAsia="Arial" w:hAnsi="Arial" w:cs="Arial"/>
+                <w:sz w:val="20"/>
+                <w:szCs w:val="20"/>
+              </w:rPr>
+              <w:t>plugnin</w:t>
+            </w:r>
+            <w:proofErr w:type="spellEnd"/>
+            <w:r>
+              <w:rPr>
+                <w:rFonts w:ascii="Arial" w:eastAsia="Arial" w:hAnsi="Arial" w:cs="Arial"/>
+                <w:sz w:val="20"/>
+                <w:szCs w:val="20"/>
+              </w:rPr>
+              <w:t xml:space="preserve"> </w:t>
+            </w:r>
+            <w:proofErr w:type="spellStart"/>
+            <w:r>
+              <w:rPr>
+                <w:rFonts w:ascii="Arial" w:eastAsia="Arial" w:hAnsi="Arial" w:cs="Arial"/>
+                <w:sz w:val="20"/>
+                <w:szCs w:val="20"/>
+              </w:rPr>
+              <w:lastRenderedPageBreak/>
+              <w:t>các</w:t>
+            </w:r>
+            <w:proofErr w:type="spellEnd"/>
+            <w:r>
+              <w:rPr>
+                <w:rFonts w:ascii="Arial" w:eastAsia="Arial" w:hAnsi="Arial" w:cs="Arial"/>
+                <w:sz w:val="20"/>
+                <w:szCs w:val="20"/>
+              </w:rPr>
+              <w:t xml:space="preserve"> </w:t>
+            </w:r>
+            <w:proofErr w:type="spellStart"/>
+            <w:r>
+              <w:rPr>
+                <w:rFonts w:ascii="Arial" w:eastAsia="Arial" w:hAnsi="Arial" w:cs="Arial"/>
+                <w:sz w:val="20"/>
+                <w:szCs w:val="20"/>
+              </w:rPr>
+              <w:t>công</w:t>
+            </w:r>
+            <w:proofErr w:type="spellEnd"/>
+            <w:r>
+              <w:rPr>
+                <w:rFonts w:ascii="Arial" w:eastAsia="Arial" w:hAnsi="Arial" w:cs="Arial"/>
+                <w:sz w:val="20"/>
+                <w:szCs w:val="20"/>
+              </w:rPr>
+              <w:t xml:space="preserve"> </w:t>
+            </w:r>
+            <w:proofErr w:type="spellStart"/>
+            <w:r>
+              <w:rPr>
+                <w:rFonts w:ascii="Arial" w:eastAsia="Arial" w:hAnsi="Arial" w:cs="Arial"/>
+                <w:sz w:val="20"/>
+                <w:szCs w:val="20"/>
+              </w:rPr>
+              <w:t>thanh</w:t>
+            </w:r>
+            <w:proofErr w:type="spellEnd"/>
+            <w:r>
+              <w:rPr>
+                <w:rFonts w:ascii="Arial" w:eastAsia="Arial" w:hAnsi="Arial" w:cs="Arial"/>
+                <w:sz w:val="20"/>
+                <w:szCs w:val="20"/>
+              </w:rPr>
+              <w:t xml:space="preserve"> </w:t>
+            </w:r>
+            <w:proofErr w:type="spellStart"/>
+            <w:r>
+              <w:rPr>
+                <w:rFonts w:ascii="Arial" w:eastAsia="Arial" w:hAnsi="Arial" w:cs="Arial"/>
+                <w:sz w:val="20"/>
+                <w:szCs w:val="20"/>
+              </w:rPr>
+              <w:t>toán</w:t>
+            </w:r>
+            <w:proofErr w:type="spellEnd"/>
+            <w:r>
+              <w:rPr>
+                <w:rFonts w:ascii="Arial" w:eastAsia="Arial" w:hAnsi="Arial" w:cs="Arial"/>
+                <w:sz w:val="20"/>
+                <w:szCs w:val="20"/>
+              </w:rPr>
+              <w:t xml:space="preserve"> free </w:t>
+            </w:r>
+            <w:proofErr w:type="spellStart"/>
+            <w:r>
+              <w:rPr>
+                <w:rFonts w:ascii="Arial" w:eastAsia="Arial" w:hAnsi="Arial" w:cs="Arial"/>
+                <w:sz w:val="20"/>
+                <w:szCs w:val="20"/>
+              </w:rPr>
+              <w:t>như</w:t>
+            </w:r>
+            <w:proofErr w:type="spellEnd"/>
+            <w:r>
+              <w:rPr>
+                <w:rFonts w:ascii="Arial" w:eastAsia="Arial" w:hAnsi="Arial" w:cs="Arial"/>
+                <w:sz w:val="20"/>
+                <w:szCs w:val="20"/>
+              </w:rPr>
+              <w:t xml:space="preserve"> </w:t>
+            </w:r>
+            <w:proofErr w:type="spellStart"/>
+            <w:r>
+              <w:rPr>
+                <w:rFonts w:ascii="Arial" w:eastAsia="Arial" w:hAnsi="Arial" w:cs="Arial"/>
+                <w:sz w:val="20"/>
+                <w:szCs w:val="20"/>
+              </w:rPr>
+              <w:t>paypal</w:t>
+            </w:r>
+            <w:proofErr w:type="spellEnd"/>
+            <w:r>
+              <w:rPr>
+                <w:rFonts w:ascii="Arial" w:eastAsia="Arial" w:hAnsi="Arial" w:cs="Arial"/>
+                <w:sz w:val="20"/>
+                <w:szCs w:val="20"/>
+              </w:rPr>
+              <w:t xml:space="preserve"> </w:t>
+            </w:r>
+            <w:proofErr w:type="spellStart"/>
+            <w:r>
+              <w:rPr>
+                <w:rFonts w:ascii="Arial" w:eastAsia="Arial" w:hAnsi="Arial" w:cs="Arial"/>
+                <w:sz w:val="20"/>
+                <w:szCs w:val="20"/>
+              </w:rPr>
+              <w:t>momo</w:t>
+            </w:r>
+            <w:proofErr w:type="spellEnd"/>
           </w:p>
         </w:tc>
       </w:tr>
@@ -10087,6 +10461,14 @@
                 <w:szCs w:val="20"/>
               </w:rPr>
             </w:pPr>
+            <w:r>
+              <w:rPr>
+                <w:rFonts w:ascii="Arial" w:eastAsia="Arial" w:hAnsi="Arial" w:cs="Arial"/>
+                <w:sz w:val="20"/>
+                <w:szCs w:val="20"/>
+              </w:rPr>
+              <w:t>0.25</w:t>
+            </w:r>
           </w:p>
         </w:tc>
         <w:tc>
@@ -10281,6 +10663,14 @@
                 <w:szCs w:val="20"/>
               </w:rPr>
             </w:pPr>
+            <w:r>
+              <w:rPr>
+                <w:rFonts w:ascii="Arial" w:eastAsia="Arial" w:hAnsi="Arial" w:cs="Arial"/>
+                <w:sz w:val="20"/>
+                <w:szCs w:val="20"/>
+              </w:rPr>
+              <w:t>0.25</w:t>
+            </w:r>
           </w:p>
         </w:tc>
         <w:tc>
@@ -11257,6 +11647,14 @@
                 <w:szCs w:val="20"/>
               </w:rPr>
             </w:pPr>
+            <w:r>
+              <w:rPr>
+                <w:rFonts w:ascii="Arial" w:eastAsia="Arial" w:hAnsi="Arial" w:cs="Arial"/>
+                <w:sz w:val="20"/>
+                <w:szCs w:val="20"/>
+              </w:rPr>
+              <w:t>0.25</w:t>
+            </w:r>
           </w:p>
         </w:tc>
         <w:tc>
@@ -11313,6 +11711,14 @@
                 <w:szCs w:val="20"/>
               </w:rPr>
             </w:pPr>
+            <w:r>
+              <w:rPr>
+                <w:rFonts w:ascii="Arial" w:eastAsia="Arial" w:hAnsi="Arial" w:cs="Arial"/>
+                <w:sz w:val="20"/>
+                <w:szCs w:val="20"/>
+              </w:rPr>
+              <w:t>CẦN LÀM THÊM</w:t>
+            </w:r>
           </w:p>
         </w:tc>
       </w:tr>
@@ -12053,6 +12459,14 @@
                 <w:szCs w:val="20"/>
               </w:rPr>
             </w:pPr>
+            <w:r>
+              <w:rPr>
+                <w:rFonts w:ascii="Arial" w:eastAsia="Arial" w:hAnsi="Arial" w:cs="Arial"/>
+                <w:sz w:val="20"/>
+                <w:szCs w:val="20"/>
+              </w:rPr>
+              <w:t>0.25</w:t>
+            </w:r>
           </w:p>
         </w:tc>
         <w:tc>
@@ -12243,6 +12657,14 @@
                 <w:szCs w:val="20"/>
               </w:rPr>
             </w:pPr>
+            <w:r>
+              <w:rPr>
+                <w:rFonts w:ascii="Arial" w:eastAsia="Arial" w:hAnsi="Arial" w:cs="Arial"/>
+                <w:sz w:val="20"/>
+                <w:szCs w:val="20"/>
+              </w:rPr>
+              <w:t>0.25</w:t>
+            </w:r>
           </w:p>
         </w:tc>
         <w:tc>
@@ -13015,6 +13437,14 @@
                 <w:szCs w:val="20"/>
               </w:rPr>
             </w:pPr>
+            <w:r>
+              <w:rPr>
+                <w:rFonts w:ascii="Arial" w:eastAsia="Arial" w:hAnsi="Arial" w:cs="Arial"/>
+                <w:sz w:val="20"/>
+                <w:szCs w:val="20"/>
+              </w:rPr>
+              <w:t>0.25</w:t>
+            </w:r>
           </w:p>
         </w:tc>
         <w:tc>
@@ -13659,7 +14089,25 @@
                 <w:sz w:val="20"/>
                 <w:szCs w:val="20"/>
               </w:rPr>
-              <w:t>On stock, Out of stock, suspend, ...</w:t>
+              <w:t xml:space="preserve">On stock, </w:t>
+            </w:r>
+            <w:proofErr w:type="gramStart"/>
+            <w:r>
+              <w:rPr>
+                <w:rFonts w:ascii="Arial" w:eastAsia="Arial" w:hAnsi="Arial" w:cs="Arial"/>
+                <w:sz w:val="20"/>
+                <w:szCs w:val="20"/>
+              </w:rPr>
+              <w:t>Out</w:t>
+            </w:r>
+            <w:proofErr w:type="gramEnd"/>
+            <w:r>
+              <w:rPr>
+                <w:rFonts w:ascii="Arial" w:eastAsia="Arial" w:hAnsi="Arial" w:cs="Arial"/>
+                <w:sz w:val="20"/>
+                <w:szCs w:val="20"/>
+              </w:rPr>
+              <w:t xml:space="preserve"> of stock, suspend, ...</w:t>
             </w:r>
           </w:p>
         </w:tc>
@@ -13989,6 +14437,14 @@
                 <w:szCs w:val="20"/>
               </w:rPr>
             </w:pPr>
+            <w:r>
+              <w:rPr>
+                <w:rFonts w:ascii="Arial" w:eastAsia="Arial" w:hAnsi="Arial" w:cs="Arial"/>
+                <w:sz w:val="20"/>
+                <w:szCs w:val="20"/>
+              </w:rPr>
+              <w:t>0.25</w:t>
+            </w:r>
           </w:p>
         </w:tc>
         <w:tc>
@@ -14571,6 +15027,14 @@
                 <w:szCs w:val="20"/>
               </w:rPr>
             </w:pPr>
+            <w:r>
+              <w:rPr>
+                <w:rFonts w:ascii="Arial" w:eastAsia="Arial" w:hAnsi="Arial" w:cs="Arial"/>
+                <w:sz w:val="20"/>
+                <w:szCs w:val="20"/>
+              </w:rPr>
+              <w:t>0.25</w:t>
+            </w:r>
           </w:p>
         </w:tc>
         <w:tc>
@@ -14633,7 +15097,25 @@
                 <w:sz w:val="20"/>
                 <w:szCs w:val="20"/>
               </w:rPr>
-              <w:t>On stock, Out of stock, suspend, ...</w:t>
+              <w:t xml:space="preserve">On stock, </w:t>
+            </w:r>
+            <w:proofErr w:type="gramStart"/>
+            <w:r>
+              <w:rPr>
+                <w:rFonts w:ascii="Arial" w:eastAsia="Arial" w:hAnsi="Arial" w:cs="Arial"/>
+                <w:sz w:val="20"/>
+                <w:szCs w:val="20"/>
+              </w:rPr>
+              <w:t>Out</w:t>
+            </w:r>
+            <w:proofErr w:type="gramEnd"/>
+            <w:r>
+              <w:rPr>
+                <w:rFonts w:ascii="Arial" w:eastAsia="Arial" w:hAnsi="Arial" w:cs="Arial"/>
+                <w:sz w:val="20"/>
+                <w:szCs w:val="20"/>
+              </w:rPr>
+              <w:t xml:space="preserve"> of stock, suspend, ...</w:t>
             </w:r>
           </w:p>
         </w:tc>
@@ -14773,6 +15255,14 @@
                 <w:szCs w:val="20"/>
               </w:rPr>
             </w:pPr>
+            <w:r>
+              <w:rPr>
+                <w:rFonts w:ascii="Arial" w:eastAsia="Arial" w:hAnsi="Arial" w:cs="Arial"/>
+                <w:sz w:val="20"/>
+                <w:szCs w:val="20"/>
+              </w:rPr>
+              <w:t>0.25</w:t>
+            </w:r>
           </w:p>
         </w:tc>
         <w:tc>
@@ -15148,6 +15638,14 @@
                 <w:szCs w:val="20"/>
               </w:rPr>
             </w:pPr>
+            <w:r>
+              <w:rPr>
+                <w:rFonts w:ascii="Arial" w:eastAsia="Arial" w:hAnsi="Arial" w:cs="Arial"/>
+                <w:sz w:val="20"/>
+                <w:szCs w:val="20"/>
+              </w:rPr>
+              <w:t>0.25</w:t>
+            </w:r>
           </w:p>
         </w:tc>
         <w:tc>
@@ -15342,6 +15840,14 @@
                 <w:szCs w:val="20"/>
               </w:rPr>
             </w:pPr>
+            <w:r>
+              <w:rPr>
+                <w:rFonts w:ascii="Arial" w:eastAsia="Arial" w:hAnsi="Arial" w:cs="Arial"/>
+                <w:sz w:val="20"/>
+                <w:szCs w:val="20"/>
+              </w:rPr>
+              <w:t>0.25</w:t>
+            </w:r>
           </w:p>
         </w:tc>
         <w:tc>
@@ -15536,6 +16042,14 @@
                 <w:szCs w:val="20"/>
               </w:rPr>
             </w:pPr>
+            <w:r>
+              <w:rPr>
+                <w:rFonts w:ascii="Arial" w:eastAsia="Arial" w:hAnsi="Arial" w:cs="Arial"/>
+                <w:sz w:val="20"/>
+                <w:szCs w:val="20"/>
+              </w:rPr>
+              <w:t>0;.25</w:t>
+            </w:r>
           </w:p>
         </w:tc>
         <w:tc>
@@ -15786,6 +16300,78 @@
                 <w:szCs w:val="20"/>
               </w:rPr>
             </w:pPr>
+            <w:proofErr w:type="spellStart"/>
+            <w:r>
+              <w:rPr>
+                <w:rFonts w:ascii="Arial" w:eastAsia="Arial" w:hAnsi="Arial" w:cs="Arial"/>
+                <w:sz w:val="20"/>
+                <w:szCs w:val="20"/>
+              </w:rPr>
+              <w:t>Phần</w:t>
+            </w:r>
+            <w:proofErr w:type="spellEnd"/>
+            <w:r>
+              <w:rPr>
+                <w:rFonts w:ascii="Arial" w:eastAsia="Arial" w:hAnsi="Arial" w:cs="Arial"/>
+                <w:sz w:val="20"/>
+                <w:szCs w:val="20"/>
+              </w:rPr>
+              <w:t xml:space="preserve"> </w:t>
+            </w:r>
+            <w:proofErr w:type="spellStart"/>
+            <w:r>
+              <w:rPr>
+                <w:rFonts w:ascii="Arial" w:eastAsia="Arial" w:hAnsi="Arial" w:cs="Arial"/>
+                <w:sz w:val="20"/>
+                <w:szCs w:val="20"/>
+              </w:rPr>
+              <w:t>này</w:t>
+            </w:r>
+            <w:proofErr w:type="spellEnd"/>
+            <w:r>
+              <w:rPr>
+                <w:rFonts w:ascii="Arial" w:eastAsia="Arial" w:hAnsi="Arial" w:cs="Arial"/>
+                <w:sz w:val="20"/>
+                <w:szCs w:val="20"/>
+              </w:rPr>
+              <w:t xml:space="preserve"> </w:t>
+            </w:r>
+            <w:proofErr w:type="spellStart"/>
+            <w:r>
+              <w:rPr>
+                <w:rFonts w:ascii="Arial" w:eastAsia="Arial" w:hAnsi="Arial" w:cs="Arial"/>
+                <w:sz w:val="20"/>
+                <w:szCs w:val="20"/>
+              </w:rPr>
+              <w:t>nên</w:t>
+            </w:r>
+            <w:proofErr w:type="spellEnd"/>
+            <w:r>
+              <w:rPr>
+                <w:rFonts w:ascii="Arial" w:eastAsia="Arial" w:hAnsi="Arial" w:cs="Arial"/>
+                <w:sz w:val="20"/>
+                <w:szCs w:val="20"/>
+              </w:rPr>
+              <w:t xml:space="preserve"> </w:t>
+            </w:r>
+            <w:proofErr w:type="spellStart"/>
+            <w:r>
+              <w:rPr>
+                <w:rFonts w:ascii="Arial" w:eastAsia="Arial" w:hAnsi="Arial" w:cs="Arial"/>
+                <w:sz w:val="20"/>
+                <w:szCs w:val="20"/>
+              </w:rPr>
+              <w:t>để</w:t>
+            </w:r>
+            <w:proofErr w:type="spellEnd"/>
+            <w:r>
+              <w:rPr>
+                <w:rFonts w:ascii="Arial" w:eastAsia="Arial" w:hAnsi="Arial" w:cs="Arial"/>
+                <w:sz w:val="20"/>
+                <w:szCs w:val="20"/>
+              </w:rPr>
+              <w:t xml:space="preserve"> admin update order status.</w:t>
+            </w:r>
           </w:p>
         </w:tc>
       </w:tr>
@@ -16743,7 +17329,25 @@
                 <w:sz w:val="20"/>
                 <w:szCs w:val="20"/>
               </w:rPr>
-              <w:t>Integrate sandbox system of Momo, VNPay, PayPal, …</w:t>
+              <w:t xml:space="preserve">Integrate sandbox system of Momo, </w:t>
+            </w:r>
+            <w:proofErr w:type="spellStart"/>
+            <w:r>
+              <w:rPr>
+                <w:rFonts w:ascii="Arial" w:eastAsia="Arial" w:hAnsi="Arial" w:cs="Arial"/>
+                <w:sz w:val="20"/>
+                <w:szCs w:val="20"/>
+              </w:rPr>
+              <w:t>VNPay</w:t>
+            </w:r>
+            <w:proofErr w:type="spellEnd"/>
+            <w:r>
+              <w:rPr>
+                <w:rFonts w:ascii="Arial" w:eastAsia="Arial" w:hAnsi="Arial" w:cs="Arial"/>
+                <w:sz w:val="20"/>
+                <w:szCs w:val="20"/>
+              </w:rPr>
+              <w:t>, PayPal, …</w:t>
             </w:r>
           </w:p>
         </w:tc>
@@ -16941,7 +17545,25 @@
                 <w:sz w:val="20"/>
                 <w:szCs w:val="20"/>
               </w:rPr>
-              <w:t>Elasticsearch, Angolia, …</w:t>
+              <w:t xml:space="preserve">Elasticsearch, </w:t>
+            </w:r>
+            <w:proofErr w:type="spellStart"/>
+            <w:r>
+              <w:rPr>
+                <w:rFonts w:ascii="Arial" w:eastAsia="Arial" w:hAnsi="Arial" w:cs="Arial"/>
+                <w:sz w:val="20"/>
+                <w:szCs w:val="20"/>
+              </w:rPr>
+              <w:t>Angolia</w:t>
+            </w:r>
+            <w:proofErr w:type="spellEnd"/>
+            <w:r>
+              <w:rPr>
+                <w:rFonts w:ascii="Arial" w:eastAsia="Arial" w:hAnsi="Arial" w:cs="Arial"/>
+                <w:sz w:val="20"/>
+                <w:szCs w:val="20"/>
+              </w:rPr>
+              <w:t>, …</w:t>
             </w:r>
           </w:p>
         </w:tc>
@@ -17139,8 +17761,18 @@
                 <w:sz w:val="20"/>
                 <w:szCs w:val="20"/>
               </w:rPr>
-              <w:t>Redis, Memcache</w:t>
-            </w:r>
+              <w:t xml:space="preserve">Redis, </w:t>
+            </w:r>
+            <w:proofErr w:type="spellStart"/>
+            <w:r>
+              <w:rPr>
+                <w:rFonts w:ascii="Arial" w:eastAsia="Arial" w:hAnsi="Arial" w:cs="Arial"/>
+                <w:sz w:val="20"/>
+                <w:szCs w:val="20"/>
+              </w:rPr>
+              <w:t>Memcache</w:t>
+            </w:r>
+            <w:proofErr w:type="spellEnd"/>
           </w:p>
         </w:tc>
       </w:tr>
@@ -17607,13 +18239,23 @@
                 <w:szCs w:val="20"/>
               </w:rPr>
             </w:pPr>
-            <w:r>
-              <w:rPr>
-                <w:rFonts w:ascii="Arial" w:eastAsia="Arial" w:hAnsi="Arial" w:cs="Arial"/>
-                <w:sz w:val="20"/>
-                <w:szCs w:val="20"/>
-              </w:rPr>
-              <w:t>Dockerize your project</w:t>
+            <w:proofErr w:type="spellStart"/>
+            <w:r>
+              <w:rPr>
+                <w:rFonts w:ascii="Arial" w:eastAsia="Arial" w:hAnsi="Arial" w:cs="Arial"/>
+                <w:sz w:val="20"/>
+                <w:szCs w:val="20"/>
+              </w:rPr>
+              <w:t>Dockerize</w:t>
+            </w:r>
+            <w:proofErr w:type="spellEnd"/>
+            <w:r>
+              <w:rPr>
+                <w:rFonts w:ascii="Arial" w:eastAsia="Arial" w:hAnsi="Arial" w:cs="Arial"/>
+                <w:sz w:val="20"/>
+                <w:szCs w:val="20"/>
+              </w:rPr>
+              <w:t xml:space="preserve"> your project</w:t>
             </w:r>
           </w:p>
         </w:tc>
@@ -18139,7 +18781,21 @@
         <w:rPr>
           <w:i/>
         </w:rPr>
-        <w:t xml:space="preserve">Screenshot contribution graph of your team in Github </w:t>
+        <w:t xml:space="preserve">Screenshot contribution graph of your team in </w:t>
+      </w:r>
+      <w:proofErr w:type="spellStart"/>
+      <w:r>
+        <w:rPr>
+          <w:i/>
+        </w:rPr>
+        <w:t>Github</w:t>
+      </w:r>
+      <w:proofErr w:type="spellEnd"/>
+      <w:r>
+        <w:rPr>
+          <w:i/>
+        </w:rPr>
+        <w:t xml:space="preserve"> </w:t>
       </w:r>
     </w:p>
     <w:p>
@@ -18212,8 +18868,16 @@
         <w:rPr>
           <w:i/>
         </w:rPr>
-        <w:t>Screenshot commits of your project</w:t>
+        <w:t xml:space="preserve">Screenshot commits of your </w:t>
       </w:r>
+      <w:proofErr w:type="gramStart"/>
+      <w:r>
+        <w:rPr>
+          <w:i/>
+        </w:rPr>
+        <w:t>project</w:t>
+      </w:r>
+      <w:proofErr w:type="gramEnd"/>
     </w:p>
     <w:p>
       <w:r>
@@ -18486,7 +19150,7 @@
             </wp:anchor>
           </w:drawing>
         </mc:Choice>
-        <mc:Fallback xmlns:sl="http://schemas.openxmlformats.org/schemaLibrary/2006/main" xmlns:a="http://schemas.openxmlformats.org/drawingml/2006/main" xmlns:pic="http://schemas.openxmlformats.org/drawingml/2006/picture" xmlns:c="http://schemas.openxmlformats.org/drawingml/2006/chart" xmlns:lc="http://schemas.openxmlformats.org/drawingml/2006/lockedCanvas" xmlns:dgm="http://schemas.openxmlformats.org/drawingml/2006/diagram">
+        <mc:Fallback xmlns:dgm="http://schemas.openxmlformats.org/drawingml/2006/diagram" xmlns:lc="http://schemas.openxmlformats.org/drawingml/2006/lockedCanvas" xmlns:c="http://schemas.openxmlformats.org/drawingml/2006/chart" xmlns:pic="http://schemas.openxmlformats.org/drawingml/2006/picture" xmlns:a="http://schemas.openxmlformats.org/drawingml/2006/main" xmlns:sl="http://schemas.openxmlformats.org/schemaLibrary/2006/main">
           <w:drawing>
             <wp:anchor allowOverlap="1" behindDoc="0" distB="0" distT="0" distL="114300" distR="114300" hidden="0" layoutInCell="1" locked="0" relativeHeight="0" simplePos="0">
               <wp:simplePos x="0" y="0"/>

</xml_diff>